<commit_message>
non persistent queue changes, working code
</commit_message>
<xml_diff>
--- a/Assignment 3/Rahul_Pandey_HW3_Report.docx
+++ b/Assignment 3/Rahul_Pandey_HW3_Report.docx
@@ -462,16 +462,56 @@
             </a:graphic>
           </wp:anchor>
         </w:drawing>
+      </w:r>
+      <w:r>
+        <w:rPr>
+          <w:rFonts w:ascii="Quattrocento Sans;Helvetica Neue;Helvetica;Arial;sans-serif" w:hAnsi="Quattrocento Sans;Helvetica Neue;Helvetica;Arial;sans-serif"/>
+          <w:b/>
+          <w:bCs/>
+          <w:i w:val="false"/>
+          <w:caps w:val="false"/>
+          <w:smallCaps w:val="false"/>
+          <w:color w:val="666666"/>
+          <w:spacing w:val="0"/>
+          <w:sz w:val="21"/>
+        </w:rPr>
+        <w:t>Non persisted queue: (Run again)</w:t>
+      </w:r>
+    </w:p>
+    <w:p>
+      <w:pPr>
+        <w:pStyle w:val="TextBody"/>
+        <w:widowControl/>
+        <w:pBdr/>
+        <w:spacing w:before="0" w:after="300"/>
+        <w:ind w:left="0" w:right="0" w:hanging="0"/>
+        <w:rPr>
+          <w:rFonts w:ascii="Quattrocento Sans;Helvetica Neue;Helvetica;Arial;sans-serif" w:hAnsi="Quattrocento Sans;Helvetica Neue;Helvetica;Arial;sans-serif"/>
+          <w:i w:val="false"/>
+          <w:caps w:val="false"/>
+          <w:smallCaps w:val="false"/>
+          <w:color w:val="666666"/>
+          <w:spacing w:val="0"/>
+          <w:sz w:val="30"/>
+          <w:szCs w:val="30"/>
+        </w:rPr>
+      </w:pPr>
+      <w:r>
+        <w:rPr>
+          <w:b/>
+          <w:bCs/>
+          <w:sz w:val="30"/>
+        </w:rPr>
         <w:drawing>
           <wp:anchor behindDoc="0" distT="0" distB="0" distL="0" distR="0" simplePos="0" locked="0" layoutInCell="1" allowOverlap="1" relativeHeight="21">
             <wp:simplePos x="0" y="0"/>
             <wp:positionH relativeFrom="column">
-              <wp:posOffset>0</wp:posOffset>
+              <wp:align>center</wp:align>
             </wp:positionH>
             <wp:positionV relativeFrom="paragraph">
-              <wp:posOffset>2270760</wp:posOffset>
+              <wp:posOffset>635</wp:posOffset>
             </wp:positionV>
-            <wp:extent cx="5943600" cy="2001520"/>
+            <wp:extent cx="5943600" cy="1974850"/>
             <wp:effectExtent l="0" t="0" r="0" b="0"/>
             <wp:wrapSquare wrapText="largest"/>
             <wp:docPr id="2" name="Image11" descr=""/>
@@ -496,7 +536,7 @@
                   <pic:spPr bwMode="auto">
                     <a:xfrm>
                       <a:off x="0" y="0"/>
-                      <a:ext cx="5943600" cy="2001520"/>
+                      <a:ext cx="5943600" cy="1974850"/>
                     </a:xfrm>
                     <a:prstGeom prst="rect">
                       <a:avLst/>
@@ -508,19 +548,83 @@
           </wp:anchor>
         </w:drawing>
       </w:r>
-      <w:r>
+    </w:p>
+    <w:p>
+      <w:pPr>
+        <w:pStyle w:val="TextBody"/>
+        <w:widowControl/>
+        <w:pBdr/>
+        <w:spacing w:before="0" w:after="300"/>
+        <w:ind w:left="0" w:right="0" w:hanging="0"/>
         <w:rPr>
           <w:rFonts w:ascii="Quattrocento Sans;Helvetica Neue;Helvetica;Arial;sans-serif" w:hAnsi="Quattrocento Sans;Helvetica Neue;Helvetica;Arial;sans-serif"/>
-          <w:b/>
-          <w:bCs/>
           <w:i w:val="false"/>
           <w:caps w:val="false"/>
           <w:smallCaps w:val="false"/>
           <w:color w:val="666666"/>
           <w:spacing w:val="0"/>
-          <w:sz w:val="21"/>
-        </w:rPr>
-        <w:t>Non persisted queue: (Run again)</w:t>
+          <w:sz w:val="30"/>
+          <w:szCs w:val="30"/>
+        </w:rPr>
+      </w:pPr>
+      <w:r>
+        <w:rPr>
+          <w:b/>
+          <w:bCs/>
+          <w:sz w:val="30"/>
+        </w:rPr>
+      </w:r>
+    </w:p>
+    <w:p>
+      <w:pPr>
+        <w:pStyle w:val="TextBody"/>
+        <w:widowControl/>
+        <w:pBdr/>
+        <w:spacing w:before="0" w:after="300"/>
+        <w:ind w:left="0" w:right="0" w:hanging="0"/>
+        <w:rPr>
+          <w:rFonts w:ascii="Quattrocento Sans;Helvetica Neue;Helvetica;Arial;sans-serif" w:hAnsi="Quattrocento Sans;Helvetica Neue;Helvetica;Arial;sans-serif"/>
+          <w:i w:val="false"/>
+          <w:caps w:val="false"/>
+          <w:smallCaps w:val="false"/>
+          <w:color w:val="666666"/>
+          <w:spacing w:val="0"/>
+          <w:sz w:val="30"/>
+          <w:szCs w:val="30"/>
+        </w:rPr>
+      </w:pPr>
+      <w:r>
+        <w:rPr>
+          <w:b/>
+          <w:bCs/>
+          <w:sz w:val="30"/>
+        </w:rPr>
+      </w:r>
+    </w:p>
+    <w:p>
+      <w:pPr>
+        <w:pStyle w:val="TextBody"/>
+        <w:widowControl/>
+        <w:pBdr/>
+        <w:spacing w:before="0" w:after="300"/>
+        <w:ind w:left="0" w:right="0" w:hanging="0"/>
+        <w:rPr>
+          <w:rFonts w:ascii="Quattrocento Sans;Helvetica Neue;Helvetica;Arial;sans-serif" w:hAnsi="Quattrocento Sans;Helvetica Neue;Helvetica;Arial;sans-serif"/>
+          <w:i w:val="false"/>
+          <w:caps w:val="false"/>
+          <w:smallCaps w:val="false"/>
+          <w:color w:val="666666"/>
+          <w:spacing w:val="0"/>
+          <w:sz w:val="30"/>
+          <w:szCs w:val="30"/>
+        </w:rPr>
+      </w:pPr>
+      <w:r>
+        <w:rPr>
+          <w:b/>
+          <w:bCs/>
+          <w:sz w:val="30"/>
+        </w:rPr>
       </w:r>
     </w:p>
     <w:p>

</xml_diff>